<commit_message>
OOS assignment and labs 1 - 6 completed
</commit_message>
<xml_diff>
--- a/Object Oriented Systems - COMP CO835/Labs/Lab1.docx
+++ b/Object Oriented Systems - COMP CO835/Labs/Lab1.docx
@@ -108,6 +108,9 @@
         <w:jc w:val="center"/>
       </w:pPr>
       <w:r>
+        <w:rPr>
+          <w:noProof/>
+        </w:rPr>
         <w:drawing>
           <wp:inline distT="0" distB="0" distL="0" distR="0" wp14:anchorId="1BAB44F0" wp14:editId="1FBBC364">
             <wp:extent cx="4282811" cy="3886537"/>
@@ -145,6 +148,12 @@
         </w:drawing>
       </w:r>
     </w:p>
+    <w:p/>
+    <w:p/>
+    <w:p/>
+    <w:p/>
+    <w:p/>
+    <w:p/>
     <w:p/>
     <w:sectPr>
       <w:pgSz w:w="12240" w:h="15840"/>

</xml_diff>